<commit_message>
FIXING, doesnt run w index.qmd
</commit_message>
<xml_diff>
--- a/analysis/paper/paper.docx
+++ b/analysis/paper/paper.docx
@@ -307,6 +307,36 @@
           <w:rStyle w:val="CommentTok"/>
         </w:rPr>
         <w:t xml:space="preserve"># Note the path that we need to use to access our data files when rendering this document</w:t>
+      </w:r>
+      <w:r>
+        <w:br/>
+      </w:r>
+      <w:r>
+        <w:rPr>
+          <w:rStyle w:val="FunctionTok"/>
+        </w:rPr>
+        <w:t xml:space="preserve">library</w:t>
+      </w:r>
+      <w:r>
+        <w:rPr>
+          <w:rStyle w:val="NormalTok"/>
+        </w:rPr>
+        <w:t xml:space="preserve">(languageserver)</w:t>
+      </w:r>
+      <w:r>
+        <w:br/>
+      </w:r>
+      <w:r>
+        <w:rPr>
+          <w:rStyle w:val="FunctionTok"/>
+        </w:rPr>
+        <w:t xml:space="preserve">library</w:t>
+      </w:r>
+      <w:r>
+        <w:rPr>
+          <w:rStyle w:val="NormalTok"/>
+        </w:rPr>
+        <w:t xml:space="preserve">(httpgd)</w:t>
       </w:r>
       <w:r>
         <w:br/>
@@ -513,7 +543,13 @@
         <w:t xml:space="preserve"> </w:t>
       </w:r>
       <w:r>
-        <w:t xml:space="preserve">shows how we can have a caption and cross-reference for a plot. Note that figure label and cross-references must both be prefixed with</w:t>
+        <w:t xml:space="preserve">shows how we can have a caption and cross-reference for a plot.</w:t>
+      </w:r>
+      <w:r>
+        <w:t xml:space="preserve"> </w:t>
+      </w:r>
+      <w:r>
+        <w:t xml:space="preserve">Note that figure label and cross-references must both be prefixed with</w:t>
       </w:r>
       <w:r>
         <w:t xml:space="preserve"> </w:t>
@@ -620,7 +656,7 @@
         <w:pStyle w:val="FirstParagraph"/>
       </w:pPr>
       <w:r>
-        <w:t xml:space="preserve">This report was generated on 2022-12-17 14:35:28 using the following computational environment and dependencies:</w:t>
+        <w:t xml:space="preserve">This report was generated on 2022-12-17 17:19:17 using the following computational environment and dependencies:</w:t>
       </w:r>
     </w:p>
     <w:p>
@@ -729,7 +765,7 @@
         <w:rPr>
           <w:rStyle w:val="VerbatimChar"/>
         </w:rPr>
-        <w:t xml:space="preserve"> version  R version 4.2.2 Patched (2022-11-30 r83415)</w:t>
+        <w:t xml:space="preserve"> version  R version 4.2.2 Patched (2022-12-14 r83470)</w:t>
       </w:r>
       <w:r>
         <w:br/>
@@ -966,16 +1002,16 @@
         <w:rPr>
           <w:rStyle w:val="VerbatimChar"/>
         </w:rPr>
-        <w:t xml:space="preserve"> htmlwidgets   1.5.4.9001    2022-10-25 [1] https://rstudio.r-universe.dev (R 4.2.1)</w:t>
-      </w:r>
-      <w:r>
-        <w:br/>
-      </w:r>
-      <w:r>
-        <w:rPr>
-          <w:rStyle w:val="VerbatimChar"/>
-        </w:rPr>
-        <w:t xml:space="preserve"> httpuv        1.6.6.9000    2022-12-01 [1] https://rstudio.r-universe.dev (R 4.2.2)</w:t>
+        <w:t xml:space="preserve"> htmlwidgets   1.6.0         2022-12-15 [1] CRAN (R 4.2.0)</w:t>
+      </w:r>
+      <w:r>
+        <w:br/>
+      </w:r>
+      <w:r>
+        <w:rPr>
+          <w:rStyle w:val="VerbatimChar"/>
+        </w:rPr>
+        <w:t xml:space="preserve"> httpuv        1.6.7.9000    2022-12-15 [1] https://rstudio.r-universe.dev (R 4.2.2)</w:t>
       </w:r>
       <w:r>
         <w:br/>
@@ -1173,7 +1209,7 @@
         <w:rPr>
           <w:rStyle w:val="VerbatimChar"/>
         </w:rPr>
-        <w:t xml:space="preserve"> rmarkdown     2.18.2        2022-12-13 [1] Github (rstudio/rmarkdown@ff1b56d)</w:t>
+        <w:t xml:space="preserve"> rmarkdown     2.19.1        2022-12-18 [1] Github (rstudio/rmarkdown@c5cf103)</w:t>
       </w:r>
       <w:r>
         <w:br/>
@@ -1191,7 +1227,7 @@
         <w:rPr>
           <w:rStyle w:val="VerbatimChar"/>
         </w:rPr>
-        <w:t xml:space="preserve"> shiny         1.7.3.9001    2022-10-26 [1] https://rstudio.r-universe.dev (R 4.2.1)</w:t>
+        <w:t xml:space="preserve"> shiny         1.7.4.9000    2022-12-16 [1] https://rstudio.r-universe.dev (R 4.2.2)</w:t>
       </w:r>
       <w:r>
         <w:br/>
@@ -1245,7 +1281,7 @@
         <w:rPr>
           <w:rStyle w:val="VerbatimChar"/>
         </w:rPr>
-        <w:t xml:space="preserve"> vctrs         0.5.1.9000    2022-11-16 [1] Github (r-lib/vctrs@48794fd)</w:t>
+        <w:t xml:space="preserve"> vctrs         0.5.1.9000    2022-12-18 [1] Github (r-lib/vctrs@2d7de76)</w:t>
       </w:r>
       <w:r>
         <w:br/>
@@ -1476,7 +1512,7 @@
         <w:rPr>
           <w:rStyle w:val="VerbatimChar"/>
         </w:rPr>
-        <w:t xml:space="preserve">Local:    main /Users/joey/Dropbox/src/templates/r/pj.rrtools</w:t>
+        <w:t xml:space="preserve">Local:    main /Users/joey/dev/pj.rrtools</w:t>
       </w:r>
       <w:r>
         <w:br/>
@@ -1494,7 +1530,7 @@
         <w:rPr>
           <w:rStyle w:val="VerbatimChar"/>
         </w:rPr>
-        <w:t xml:space="preserve">Head:     [c8d9594] 2022-12-17: added analysis</w:t>
+        <w:t xml:space="preserve">Head:     [28b3aff] 2022-12-18: NOT (dropbox) allowing to work</w:t>
       </w:r>
     </w:p>
     <w:bookmarkEnd w:id="35"/>

</xml_diff>